<commit_message>
Hostnames will be extracted via reverse lookup from the IP.
git-tfs-id: [https://tfs.psi.ch/DefaultCollection/]$/Epics Gateway;C2523
</commit_message>
<xml_diff>
--- a/GW3/Documentation/EPICS Gateway configuration.docx
+++ b/GW3/Documentation/EPICS Gateway configuration.docx
@@ -266,6 +266,39 @@
     </w:p>
     <w:p>
       <w:r>
+        <w:t>The rules are split in 4 columns. The first column is a regular expression (with 2 differences: is interpreted as a dot, and * means any number of any character) which match channel’s names. The second column gives the access right for those channels from none, to read/write. The 3</w:t>
+      </w:r>
+      <w:r>
+        <w:rPr>
+          <w:vertAlign w:val="superscript"/>
+        </w:rPr>
+        <w:t>rd</w:t>
+      </w:r>
+      <w:r>
+        <w:t xml:space="preserve"> column defines if this rules applies to all or only to some IPs (129.129.* would apply to any machine with IP starting with 129.129)</w:t>
+      </w:r>
+      <w:r>
+        <w:t xml:space="preserve"> or some Hostname</w:t>
+      </w:r>
+      <w:r>
+        <w:t>. The last column contains then the IP</w:t>
+      </w:r>
+      <w:r>
+        <w:t xml:space="preserve"> or the Hostname (without domain name) to filter</w:t>
+      </w:r>
+      <w:r>
+        <w:t>.</w:t>
+      </w:r>
+    </w:p>
+    <w:p>
+      <w:r>
+        <w:t xml:space="preserve">In case a same set of channel filters needs to be applied </w:t>
+      </w:r>
+      <w:bookmarkStart w:id="0" w:name="_GoBack"/>
+      <w:bookmarkEnd w:id="0"/>
+    </w:p>
+    <w:p>
+      <w:r>
         <w:rPr>
           <w:b/>
         </w:rPr>
@@ -280,16 +313,26 @@
         <w:br w:type="page"/>
       </w:r>
     </w:p>
-    <w:p/>
+    <w:p>
+      <w:r>
+        <w:lastRenderedPageBreak/>
+        <w:t>By clicking the “Gateway Live” tab an overview of the state of the gateway is available, as well as more debug information like who searches what.</w:t>
+      </w:r>
+    </w:p>
+    <w:p>
+      <w:r>
+        <w:t>The stats are all read through EPICS can be monitored with the usual EPICS tools (being panels or archiver).</w:t>
+      </w:r>
+    </w:p>
     <w:p>
       <w:r>
         <w:rPr>
           <w:noProof/>
         </w:rPr>
         <w:drawing>
-          <wp:inline distT="0" distB="0" distL="0" distR="0" wp14:anchorId="3466F1A1" wp14:editId="14361B3B">
-            <wp:extent cx="5943600" cy="4909820"/>
-            <wp:effectExtent l="0" t="0" r="0" b="5080"/>
+          <wp:inline distT="0" distB="0" distL="0" distR="0" wp14:anchorId="51F69EE7" wp14:editId="7D3ADF54">
+            <wp:extent cx="5934075" cy="1522212"/>
+            <wp:effectExtent l="0" t="0" r="0" b="1905"/>
             <wp:docPr id="5" name="Picture 5"/>
             <wp:cNvGraphicFramePr>
               <a:graphicFrameLocks xmlns:a="http://schemas.openxmlformats.org/drawingml/2006/main" noChangeAspect="1"/>
@@ -301,20 +344,27 @@
                     <pic:cNvPr id="0" name=""/>
                     <pic:cNvPicPr/>
                   </pic:nvPicPr>
-                  <pic:blipFill>
+                  <pic:blipFill rotWithShape="1">
                     <a:blip r:embed="rId9"/>
-                    <a:stretch>
-                      <a:fillRect/>
-                    </a:stretch>
+                    <a:srcRect t="21180" b="47767"/>
+                    <a:stretch/>
                   </pic:blipFill>
-                  <pic:spPr>
+                  <pic:spPr bwMode="auto">
                     <a:xfrm>
                       <a:off x="0" y="0"/>
-                      <a:ext cx="5943600" cy="4909820"/>
+                      <a:ext cx="5943600" cy="1524655"/>
                     </a:xfrm>
                     <a:prstGeom prst="rect">
                       <a:avLst/>
                     </a:prstGeom>
+                    <a:ln>
+                      <a:noFill/>
+                    </a:ln>
+                    <a:extLst>
+                      <a:ext uri="{53640926-AAD7-44D8-BBD7-CCE9431645EC}">
+                        <a14:shadowObscured xmlns:a14="http://schemas.microsoft.com/office/drawing/2010/main"/>
+                      </a:ext>
+                    </a:extLst>
                   </pic:spPr>
                 </pic:pic>
               </a:graphicData>
@@ -325,14 +375,18 @@
     </w:p>
     <w:p>
       <w:r>
+        <w:t>The “Monitor” tab allows you to subscribe to the active monitoring offered by the Inventory software. If you subscribe to it, you will receive emails every time a gateway is not anymore reachable.</w:t>
+      </w:r>
+    </w:p>
+    <w:p>
+      <w:r>
         <w:rPr>
           <w:noProof/>
         </w:rPr>
-        <w:lastRenderedPageBreak/>
         <w:drawing>
           <wp:inline distT="0" distB="0" distL="0" distR="0" wp14:anchorId="3C7DEC57" wp14:editId="54904921">
-            <wp:extent cx="5943600" cy="4909820"/>
-            <wp:effectExtent l="0" t="0" r="0" b="5080"/>
+            <wp:extent cx="5934075" cy="2121869"/>
+            <wp:effectExtent l="0" t="0" r="0" b="0"/>
             <wp:docPr id="6" name="Picture 6"/>
             <wp:cNvGraphicFramePr>
               <a:graphicFrameLocks xmlns:a="http://schemas.openxmlformats.org/drawingml/2006/main" noChangeAspect="1"/>
@@ -344,20 +398,27 @@
                     <pic:cNvPr id="0" name=""/>
                     <pic:cNvPicPr/>
                   </pic:nvPicPr>
-                  <pic:blipFill>
+                  <pic:blipFill rotWithShape="1">
                     <a:blip r:embed="rId10"/>
-                    <a:stretch>
-                      <a:fillRect/>
-                    </a:stretch>
+                    <a:srcRect t="21180" b="35534"/>
+                    <a:stretch/>
                   </pic:blipFill>
-                  <pic:spPr>
+                  <pic:spPr bwMode="auto">
                     <a:xfrm>
                       <a:off x="0" y="0"/>
-                      <a:ext cx="5943600" cy="4909820"/>
+                      <a:ext cx="5943600" cy="2125275"/>
                     </a:xfrm>
                     <a:prstGeom prst="rect">
                       <a:avLst/>
                     </a:prstGeom>
+                    <a:ln>
+                      <a:noFill/>
+                    </a:ln>
+                    <a:extLst>
+                      <a:ext uri="{53640926-AAD7-44D8-BBD7-CCE9431645EC}">
+                        <a14:shadowObscured xmlns:a14="http://schemas.microsoft.com/office/drawing/2010/main"/>
+                      </a:ext>
+                    </a:extLst>
                   </pic:spPr>
                 </pic:pic>
               </a:graphicData>
@@ -372,8 +433,6 @@
       </w:r>
     </w:p>
     <w:p>
-      <w:bookmarkStart w:id="0" w:name="_GoBack"/>
-      <w:bookmarkEnd w:id="0"/>
       <w:r>
         <w:lastRenderedPageBreak/>
         <w:t>The gateway configuration is loaded only during the restart of the service, therefore even if you save a new configuration the gateway will not directly have the new rules applied. To apply them use the inventor y “Manage” tab.</w:t>
@@ -444,10 +503,20 @@
     <w:p/>
     <w:p>
       <w:r>
+        <w:br w:type="page"/>
+      </w:r>
+    </w:p>
+    <w:p>
+      <w:r>
+        <w:lastRenderedPageBreak/>
+        <w:t>A real time monitoring of the gateway is also available through the site: “iv-mon.psi.ch” allowing a quick overview of all the running gateways. If the page is left open errors will be signalized via a sound as well as a browser alert.</w:t>
+      </w:r>
+    </w:p>
+    <w:p>
+      <w:r>
         <w:rPr>
           <w:noProof/>
         </w:rPr>
-        <w:lastRenderedPageBreak/>
         <w:drawing>
           <wp:inline distT="0" distB="0" distL="0" distR="0" wp14:anchorId="3DC4A4B5" wp14:editId="4F0F4058">
             <wp:extent cx="5943600" cy="4909820"/>
@@ -485,7 +554,30 @@
         </w:drawing>
       </w:r>
     </w:p>
-    <w:p/>
+    <w:p>
+      <w:r>
+        <w:t>By clicking one of the gateway</w:t>
+      </w:r>
+      <w:r>
+        <w:t>s</w:t>
+      </w:r>
+      <w:r>
+        <w:t xml:space="preserve"> a more detailed view of the service as well as 2 real time graphs </w:t>
+      </w:r>
+      <w:proofErr w:type="gramStart"/>
+      <w:r>
+        <w:t>are</w:t>
+      </w:r>
+      <w:proofErr w:type="gramEnd"/>
+      <w:r>
+        <w:t xml:space="preserve"> displayed.</w:t>
+      </w:r>
+    </w:p>
+    <w:p>
+      <w:r>
+        <w:t>Errors can be acknowledge by clicking the “Error” button which replace the “All Ok” button on the top right corner of the page.</w:t>
+      </w:r>
+    </w:p>
     <w:sectPr>
       <w:pgSz w:w="12240" w:h="15840"/>
       <w:pgMar w:top="709" w:right="1440" w:bottom="993" w:left="1440" w:header="708" w:footer="708" w:gutter="0"/>

</xml_diff>